<commit_message>
TRECVID MED 11: try optimal model on CNN
</commit_message>
<xml_diff>
--- a/OBMED/OBMED_experiment_revised.docx
+++ b/OBMED/OBMED_experiment_revised.docx
@@ -22,7 +22,7 @@
           <w:b/>
           <w:sz w:val="32"/>
         </w:rPr>
-        <w:t>2015/4/9</w:t>
+        <w:t>2015/5/30</w:t>
       </w:r>
       <w:r>
         <w:rPr>
@@ -61,7 +61,7 @@
         <w:t>（共</w:t>
       </w:r>
       <w:r>
-        <w:t>15</w:t>
+        <w:t>18</w:t>
       </w:r>
       <w:r>
         <w:t>种</w:t>
@@ -359,8 +359,6 @@
         </w:rPr>
         <w:t>（为了防止正负样本比例不均匀的问题）</w:t>
       </w:r>
-      <w:bookmarkStart w:id="0" w:name="_GoBack"/>
-      <w:bookmarkEnd w:id="0"/>
       <w:r>
         <w:rPr>
           <w:rFonts w:hint="eastAsia"/>
@@ -744,7 +742,31 @@
         <w:rPr>
           <w:rFonts w:hint="eastAsia"/>
         </w:rPr>
-        <w:t>目前测试了四种动作类型（</w:t>
+        <w:t>目前测试了</w:t>
+      </w:r>
+      <w:r>
+        <w:rPr>
+          <w:rFonts w:hint="eastAsia"/>
+        </w:rPr>
+        <w:t>全部</w:t>
+      </w:r>
+      <w:r>
+        <w:rPr>
+          <w:rFonts w:hint="eastAsia"/>
+        </w:rPr>
+        <w:t>18</w:t>
+      </w:r>
+      <w:r>
+        <w:rPr>
+          <w:rFonts w:hint="eastAsia"/>
+        </w:rPr>
+        <w:t>种</w:t>
+      </w:r>
+      <w:r>
+        <w:rPr>
+          <w:rFonts w:hint="eastAsia"/>
+        </w:rPr>
+        <w:t>动作类型（</w:t>
       </w:r>
       <w:r>
         <w:rPr>
@@ -753,25 +775,7 @@
         <w:t>E001</w:t>
       </w:r>
       <w:r>
-        <w:t>: Attempting a board trick</w:t>
-      </w:r>
-      <w:r>
-        <w:rPr>
-          <w:rFonts w:hint="eastAsia"/>
-        </w:rPr>
-        <w:t>, E002:Feeding</w:t>
-      </w:r>
-      <w:r>
-        <w:t xml:space="preserve"> an animal </w:t>
-      </w:r>
-      <w:r>
-        <w:rPr>
-          <w:rFonts w:hint="eastAsia"/>
-        </w:rPr>
-        <w:t>, E003: Landing a fish, E007</w:t>
-      </w:r>
-      <w:r>
-        <w:t>: Changing a vehicle tire</w:t>
+        <w:t>-E015 P001-P003</w:t>
       </w:r>
       <w:r>
         <w:rPr>
@@ -946,21 +950,60 @@
       </w:pPr>
       <w:r>
         <w:rPr>
-          <w:b/>
-        </w:rPr>
-        <w:t>Attempting a board trick</w:t>
-      </w:r>
-    </w:p>
-    <w:p>
-      <w:r>
-        <w:rPr>
-          <w:noProof/>
-        </w:rPr>
+          <w:rFonts w:hint="eastAsia"/>
+          <w:b/>
+        </w:rPr>
+        <w:lastRenderedPageBreak/>
+        <w:t>AP</w:t>
+      </w:r>
+      <w:r>
+        <w:rPr>
+          <w:rFonts w:hint="eastAsia"/>
+          <w:b/>
+        </w:rPr>
+        <w:t>表格</w:t>
+      </w:r>
+      <w:r>
+        <w:rPr>
+          <w:rFonts w:hint="eastAsia"/>
+          <w:b/>
+        </w:rPr>
+        <w:t>(</w:t>
+      </w:r>
+      <w:r>
+        <w:rPr>
+          <w:rFonts w:hint="eastAsia"/>
+          <w:b/>
+        </w:rPr>
+        <w:t>详见</w:t>
+      </w:r>
+      <w:r>
+        <w:rPr>
+          <w:rFonts w:hint="eastAsia"/>
+          <w:b/>
+        </w:rPr>
+        <w:t>excel)</w:t>
+      </w:r>
+      <w:r>
+        <w:rPr>
+          <w:rFonts w:hint="eastAsia"/>
+          <w:b/>
+        </w:rPr>
+        <w:t>：</w:t>
+      </w:r>
+    </w:p>
+    <w:p>
+      <w:pPr>
+        <w:rPr>
+          <w:b/>
+        </w:rPr>
+      </w:pPr>
+      <w:r>
         <w:drawing>
-          <wp:inline distT="0" distB="0" distL="0" distR="0" wp14:anchorId="6D11F366" wp14:editId="0365781C">
-            <wp:extent cx="4661834" cy="1778075"/>
-            <wp:effectExtent l="0" t="0" r="5715" b="0"/>
-            <wp:docPr id="2" name="图片 2"/>
+          <wp:inline distT="0" distB="0" distL="0" distR="0">
+            <wp:extent cx="5274310" cy="1851223"/>
+            <wp:effectExtent l="0" t="0" r="2540" b="0"/>
+            <wp:docPr id="21" name="图片 21"/>
             <wp:cNvGraphicFramePr>
               <a:graphicFrameLocks xmlns:a="http://schemas.openxmlformats.org/drawingml/2006/main" noChangeAspect="1"/>
             </wp:cNvGraphicFramePr>
@@ -968,23 +1011,36 @@
               <a:graphicData uri="http://schemas.openxmlformats.org/drawingml/2006/picture">
                 <pic:pic xmlns:pic="http://schemas.openxmlformats.org/drawingml/2006/picture">
                   <pic:nvPicPr>
-                    <pic:cNvPr id="1" name=""/>
-                    <pic:cNvPicPr/>
+                    <pic:cNvPr id="0" name="Picture 1"/>
+                    <pic:cNvPicPr>
+                      <a:picLocks noChangeAspect="1" noChangeArrowheads="1"/>
+                    </pic:cNvPicPr>
                   </pic:nvPicPr>
                   <pic:blipFill>
-                    <a:blip r:embed="rId6"/>
+                    <a:blip r:embed="rId6">
+                      <a:extLst>
+                        <a:ext uri="{28A0092B-C50C-407E-A947-70E740481C1C}">
+                          <a14:useLocalDpi xmlns:a14="http://schemas.microsoft.com/office/drawing/2010/main" val="0"/>
+                        </a:ext>
+                      </a:extLst>
+                    </a:blip>
+                    <a:srcRect/>
                     <a:stretch>
                       <a:fillRect/>
                     </a:stretch>
                   </pic:blipFill>
-                  <pic:spPr>
+                  <pic:spPr bwMode="auto">
                     <a:xfrm>
                       <a:off x="0" y="0"/>
-                      <a:ext cx="4687910" cy="1788021"/>
+                      <a:ext cx="5274310" cy="1851223"/>
                     </a:xfrm>
                     <a:prstGeom prst="rect">
                       <a:avLst/>
                     </a:prstGeom>
+                    <a:noFill/>
+                    <a:ln>
+                      <a:noFill/>
+                    </a:ln>
                   </pic:spPr>
                 </pic:pic>
               </a:graphicData>
@@ -1001,16 +1057,15 @@
       </w:pPr>
       <w:r>
         <w:rPr>
-          <w:rFonts w:hint="eastAsia"/>
-          <w:b/>
-        </w:rPr>
-        <w:t>Feeding</w:t>
-      </w:r>
-      <w:r>
-        <w:rPr>
-          <w:b/>
-        </w:rPr>
-        <w:t xml:space="preserve"> an animal</w:t>
+          <w:b/>
+        </w:rPr>
+        <w:t xml:space="preserve">E001: </w:t>
+      </w:r>
+      <w:r>
+        <w:rPr>
+          <w:b/>
+        </w:rPr>
+        <w:t>Attempting a board trick</w:t>
       </w:r>
     </w:p>
     <w:p>
@@ -1019,10 +1074,10 @@
           <w:noProof/>
         </w:rPr>
         <w:drawing>
-          <wp:inline distT="0" distB="0" distL="0" distR="0" wp14:anchorId="4D03F23E" wp14:editId="151279F7">
-            <wp:extent cx="5274310" cy="1968500"/>
-            <wp:effectExtent l="0" t="0" r="2540" b="0"/>
-            <wp:docPr id="3" name="图片 3"/>
+          <wp:inline distT="0" distB="0" distL="0" distR="0" wp14:anchorId="6D11F366" wp14:editId="0365781C">
+            <wp:extent cx="4661834" cy="1778075"/>
+            <wp:effectExtent l="0" t="0" r="5715" b="0"/>
+            <wp:docPr id="2" name="图片 2"/>
             <wp:cNvGraphicFramePr>
               <a:graphicFrameLocks xmlns:a="http://schemas.openxmlformats.org/drawingml/2006/main" noChangeAspect="1"/>
             </wp:cNvGraphicFramePr>
@@ -1042,7 +1097,7 @@
                   <pic:spPr>
                     <a:xfrm>
                       <a:off x="0" y="0"/>
-                      <a:ext cx="5274310" cy="1968500"/>
+                      <a:ext cx="4687910" cy="1788021"/>
                     </a:xfrm>
                     <a:prstGeom prst="rect">
                       <a:avLst/>
@@ -1055,18 +1110,30 @@
         </w:drawing>
       </w:r>
     </w:p>
-    <w:p/>
-    <w:p>
-      <w:pPr>
-        <w:rPr>
-          <w:b/>
-        </w:rPr>
-      </w:pPr>
-      <w:r>
-        <w:rPr>
-          <w:b/>
-        </w:rPr>
-        <w:t>Landing a fish</w:t>
+    <w:p>
+      <w:pPr>
+        <w:rPr>
+          <w:b/>
+        </w:rPr>
+      </w:pPr>
+      <w:r>
+        <w:rPr>
+          <w:b/>
+        </w:rPr>
+        <w:t xml:space="preserve">E002: </w:t>
+      </w:r>
+      <w:r>
+        <w:rPr>
+          <w:rFonts w:hint="eastAsia"/>
+          <w:b/>
+        </w:rPr>
+        <w:t>Feeding</w:t>
+      </w:r>
+      <w:r>
+        <w:rPr>
+          <w:b/>
+        </w:rPr>
+        <w:t xml:space="preserve"> an animal</w:t>
       </w:r>
     </w:p>
     <w:p>
@@ -1075,10 +1142,10 @@
           <w:noProof/>
         </w:rPr>
         <w:drawing>
-          <wp:inline distT="0" distB="0" distL="0" distR="0" wp14:anchorId="000AA531" wp14:editId="4204345D">
-            <wp:extent cx="5274310" cy="1965960"/>
+          <wp:inline distT="0" distB="0" distL="0" distR="0" wp14:anchorId="4D03F23E" wp14:editId="151279F7">
+            <wp:extent cx="5274310" cy="1968500"/>
             <wp:effectExtent l="0" t="0" r="2540" b="0"/>
-            <wp:docPr id="4" name="图片 4"/>
+            <wp:docPr id="3" name="图片 3"/>
             <wp:cNvGraphicFramePr>
               <a:graphicFrameLocks xmlns:a="http://schemas.openxmlformats.org/drawingml/2006/main" noChangeAspect="1"/>
             </wp:cNvGraphicFramePr>
@@ -1098,7 +1165,7 @@
                   <pic:spPr>
                     <a:xfrm>
                       <a:off x="0" y="0"/>
-                      <a:ext cx="5274310" cy="1965960"/>
+                      <a:ext cx="5274310" cy="1968500"/>
                     </a:xfrm>
                     <a:prstGeom prst="rect">
                       <a:avLst/>
@@ -1111,25 +1178,23 @@
         </w:drawing>
       </w:r>
     </w:p>
-    <w:p/>
-    <w:p>
-      <w:pPr>
-        <w:rPr>
-          <w:b/>
-        </w:rPr>
-      </w:pPr>
-      <w:r>
-        <w:rPr>
-          <w:rFonts w:hint="eastAsia"/>
-          <w:b/>
-        </w:rPr>
-        <w:t>Changing</w:t>
-      </w:r>
-      <w:r>
-        <w:rPr>
-          <w:b/>
-        </w:rPr>
-        <w:t xml:space="preserve"> a vehicle tire</w:t>
+    <w:p>
+      <w:pPr>
+        <w:rPr>
+          <w:b/>
+        </w:rPr>
+      </w:pPr>
+      <w:r>
+        <w:rPr>
+          <w:b/>
+        </w:rPr>
+        <w:t xml:space="preserve">E003: </w:t>
+      </w:r>
+      <w:r>
+        <w:rPr>
+          <w:b/>
+        </w:rPr>
+        <w:t>Landing a fish</w:t>
       </w:r>
     </w:p>
     <w:p>
@@ -1137,12 +1202,11 @@
         <w:rPr>
           <w:noProof/>
         </w:rPr>
-        <w:lastRenderedPageBreak/>
         <w:drawing>
-          <wp:inline distT="0" distB="0" distL="0" distR="0" wp14:anchorId="1DCF1934" wp14:editId="32605F86">
-            <wp:extent cx="2987575" cy="2319068"/>
-            <wp:effectExtent l="0" t="0" r="3810" b="5080"/>
-            <wp:docPr id="5" name="图片 5"/>
+          <wp:inline distT="0" distB="0" distL="0" distR="0" wp14:anchorId="000AA531" wp14:editId="4204345D">
+            <wp:extent cx="5274310" cy="1965960"/>
+            <wp:effectExtent l="0" t="0" r="2540" b="0"/>
+            <wp:docPr id="4" name="图片 4"/>
             <wp:cNvGraphicFramePr>
               <a:graphicFrameLocks xmlns:a="http://schemas.openxmlformats.org/drawingml/2006/main" noChangeAspect="1"/>
             </wp:cNvGraphicFramePr>
@@ -1162,7 +1226,7 @@
                   <pic:spPr>
                     <a:xfrm>
                       <a:off x="0" y="0"/>
-                      <a:ext cx="2999499" cy="2328324"/>
+                      <a:ext cx="5274310" cy="1965960"/>
                     </a:xfrm>
                     <a:prstGeom prst="rect">
                       <a:avLst/>
@@ -1178,6 +1242,1138 @@
     <w:p/>
     <w:p>
       <w:pPr>
+        <w:ind w:left="420" w:hanging="420"/>
+        <w:rPr>
+          <w:b/>
+        </w:rPr>
+      </w:pPr>
+      <w:r>
+        <w:rPr>
+          <w:rFonts w:hint="eastAsia"/>
+          <w:b/>
+        </w:rPr>
+        <w:lastRenderedPageBreak/>
+        <w:t xml:space="preserve">E004 Working on a woodworking </w:t>
+      </w:r>
+      <w:r>
+        <w:rPr>
+          <w:b/>
+        </w:rPr>
+        <w:t>project</w:t>
+      </w:r>
+    </w:p>
+    <w:p>
+      <w:pPr>
+        <w:ind w:left="420" w:hanging="420"/>
+        <w:rPr>
+          <w:rFonts w:hint="eastAsia"/>
+        </w:rPr>
+      </w:pPr>
+      <w:r>
+        <w:rPr>
+          <w:noProof/>
+        </w:rPr>
+        <w:drawing>
+          <wp:inline distT="0" distB="0" distL="0" distR="0" wp14:anchorId="652F6B5E" wp14:editId="0E86D4AA">
+            <wp:extent cx="5274310" cy="2009775"/>
+            <wp:effectExtent l="0" t="0" r="2540" b="9525"/>
+            <wp:docPr id="8" name="图片 8"/>
+            <wp:cNvGraphicFramePr>
+              <a:graphicFrameLocks xmlns:a="http://schemas.openxmlformats.org/drawingml/2006/main" noChangeAspect="1"/>
+            </wp:cNvGraphicFramePr>
+            <a:graphic xmlns:a="http://schemas.openxmlformats.org/drawingml/2006/main">
+              <a:graphicData uri="http://schemas.openxmlformats.org/drawingml/2006/picture">
+                <pic:pic xmlns:pic="http://schemas.openxmlformats.org/drawingml/2006/picture">
+                  <pic:nvPicPr>
+                    <pic:cNvPr id="1" name=""/>
+                    <pic:cNvPicPr/>
+                  </pic:nvPicPr>
+                  <pic:blipFill>
+                    <a:blip r:embed="rId10"/>
+                    <a:stretch>
+                      <a:fillRect/>
+                    </a:stretch>
+                  </pic:blipFill>
+                  <pic:spPr>
+                    <a:xfrm>
+                      <a:off x="0" y="0"/>
+                      <a:ext cx="5274310" cy="2009775"/>
+                    </a:xfrm>
+                    <a:prstGeom prst="rect">
+                      <a:avLst/>
+                    </a:prstGeom>
+                  </pic:spPr>
+                </pic:pic>
+              </a:graphicData>
+            </a:graphic>
+          </wp:inline>
+        </w:drawing>
+      </w:r>
+    </w:p>
+    <w:p>
+      <w:pPr>
+        <w:rPr>
+          <w:b/>
+        </w:rPr>
+      </w:pPr>
+      <w:r>
+        <w:rPr>
+          <w:rFonts w:hint="eastAsia"/>
+          <w:b/>
+        </w:rPr>
+        <w:t>E005</w:t>
+      </w:r>
+      <w:r>
+        <w:rPr>
+          <w:b/>
+        </w:rPr>
+        <w:t xml:space="preserve"> Wedding Ceremony</w:t>
+      </w:r>
+    </w:p>
+    <w:p>
+      <w:r>
+        <w:rPr>
+          <w:noProof/>
+        </w:rPr>
+        <w:drawing>
+          <wp:inline distT="0" distB="0" distL="0" distR="0" wp14:anchorId="4B767B9B" wp14:editId="7758D1FA">
+            <wp:extent cx="5274310" cy="1983740"/>
+            <wp:effectExtent l="0" t="0" r="2540" b="0"/>
+            <wp:docPr id="6" name="图片 6"/>
+            <wp:cNvGraphicFramePr>
+              <a:graphicFrameLocks xmlns:a="http://schemas.openxmlformats.org/drawingml/2006/main" noChangeAspect="1"/>
+            </wp:cNvGraphicFramePr>
+            <a:graphic xmlns:a="http://schemas.openxmlformats.org/drawingml/2006/main">
+              <a:graphicData uri="http://schemas.openxmlformats.org/drawingml/2006/picture">
+                <pic:pic xmlns:pic="http://schemas.openxmlformats.org/drawingml/2006/picture">
+                  <pic:nvPicPr>
+                    <pic:cNvPr id="1" name=""/>
+                    <pic:cNvPicPr/>
+                  </pic:nvPicPr>
+                  <pic:blipFill>
+                    <a:blip r:embed="rId11"/>
+                    <a:stretch>
+                      <a:fillRect/>
+                    </a:stretch>
+                  </pic:blipFill>
+                  <pic:spPr>
+                    <a:xfrm>
+                      <a:off x="0" y="0"/>
+                      <a:ext cx="5274310" cy="1983740"/>
+                    </a:xfrm>
+                    <a:prstGeom prst="rect">
+                      <a:avLst/>
+                    </a:prstGeom>
+                  </pic:spPr>
+                </pic:pic>
+              </a:graphicData>
+            </a:graphic>
+          </wp:inline>
+        </w:drawing>
+      </w:r>
+    </w:p>
+    <w:p/>
+    <w:p>
+      <w:pPr>
+        <w:rPr>
+          <w:rFonts w:hint="eastAsia"/>
+          <w:b/>
+          <w:sz w:val="22"/>
+        </w:rPr>
+      </w:pPr>
+      <w:r>
+        <w:rPr>
+          <w:rFonts w:hint="eastAsia"/>
+          <w:b/>
+          <w:sz w:val="22"/>
+        </w:rPr>
+        <w:t>E006</w:t>
+      </w:r>
+      <w:r>
+        <w:rPr>
+          <w:b/>
+          <w:sz w:val="22"/>
+        </w:rPr>
+        <w:t xml:space="preserve"> Birthday Party</w:t>
+      </w:r>
+    </w:p>
+    <w:p>
+      <w:r>
+        <w:rPr>
+          <w:noProof/>
+        </w:rPr>
+        <w:drawing>
+          <wp:inline distT="0" distB="0" distL="0" distR="0" wp14:anchorId="5E639D39" wp14:editId="607397DF">
+            <wp:extent cx="5274310" cy="2001520"/>
+            <wp:effectExtent l="0" t="0" r="2540" b="0"/>
+            <wp:docPr id="7" name="图片 7"/>
+            <wp:cNvGraphicFramePr>
+              <a:graphicFrameLocks xmlns:a="http://schemas.openxmlformats.org/drawingml/2006/main" noChangeAspect="1"/>
+            </wp:cNvGraphicFramePr>
+            <a:graphic xmlns:a="http://schemas.openxmlformats.org/drawingml/2006/main">
+              <a:graphicData uri="http://schemas.openxmlformats.org/drawingml/2006/picture">
+                <pic:pic xmlns:pic="http://schemas.openxmlformats.org/drawingml/2006/picture">
+                  <pic:nvPicPr>
+                    <pic:cNvPr id="1" name=""/>
+                    <pic:cNvPicPr/>
+                  </pic:nvPicPr>
+                  <pic:blipFill>
+                    <a:blip r:embed="rId12"/>
+                    <a:stretch>
+                      <a:fillRect/>
+                    </a:stretch>
+                  </pic:blipFill>
+                  <pic:spPr>
+                    <a:xfrm>
+                      <a:off x="0" y="0"/>
+                      <a:ext cx="5274310" cy="2001520"/>
+                    </a:xfrm>
+                    <a:prstGeom prst="rect">
+                      <a:avLst/>
+                    </a:prstGeom>
+                  </pic:spPr>
+                </pic:pic>
+              </a:graphicData>
+            </a:graphic>
+          </wp:inline>
+        </w:drawing>
+      </w:r>
+    </w:p>
+    <w:p/>
+    <w:p>
+      <w:pPr>
+        <w:rPr>
+          <w:rFonts w:hint="eastAsia"/>
+          <w:b/>
+        </w:rPr>
+      </w:pPr>
+      <w:r>
+        <w:rPr>
+          <w:b/>
+        </w:rPr>
+        <w:t>E007: Changing a vehicle tire</w:t>
+      </w:r>
+    </w:p>
+    <w:p>
+      <w:r>
+        <w:rPr>
+          <w:noProof/>
+        </w:rPr>
+        <w:lastRenderedPageBreak/>
+        <w:drawing>
+          <wp:inline distT="0" distB="0" distL="0" distR="0" wp14:anchorId="1A408262" wp14:editId="37D69C7B">
+            <wp:extent cx="2392942" cy="1857492"/>
+            <wp:effectExtent l="0" t="0" r="7620" b="0"/>
+            <wp:docPr id="5" name="图片 5"/>
+            <wp:cNvGraphicFramePr>
+              <a:graphicFrameLocks xmlns:a="http://schemas.openxmlformats.org/drawingml/2006/main" noChangeAspect="1"/>
+            </wp:cNvGraphicFramePr>
+            <a:graphic xmlns:a="http://schemas.openxmlformats.org/drawingml/2006/main">
+              <a:graphicData uri="http://schemas.openxmlformats.org/drawingml/2006/picture">
+                <pic:pic xmlns:pic="http://schemas.openxmlformats.org/drawingml/2006/picture">
+                  <pic:nvPicPr>
+                    <pic:cNvPr id="1" name=""/>
+                    <pic:cNvPicPr/>
+                  </pic:nvPicPr>
+                  <pic:blipFill>
+                    <a:blip r:embed="rId13"/>
+                    <a:stretch>
+                      <a:fillRect/>
+                    </a:stretch>
+                  </pic:blipFill>
+                  <pic:spPr>
+                    <a:xfrm>
+                      <a:off x="0" y="0"/>
+                      <a:ext cx="2411271" cy="1871720"/>
+                    </a:xfrm>
+                    <a:prstGeom prst="rect">
+                      <a:avLst/>
+                    </a:prstGeom>
+                  </pic:spPr>
+                </pic:pic>
+              </a:graphicData>
+            </a:graphic>
+          </wp:inline>
+        </w:drawing>
+      </w:r>
+    </w:p>
+    <w:p/>
+    <w:p>
+      <w:pPr>
+        <w:rPr>
+          <w:b/>
+        </w:rPr>
+      </w:pPr>
+    </w:p>
+    <w:p>
+      <w:pPr>
+        <w:rPr>
+          <w:b/>
+        </w:rPr>
+      </w:pPr>
+    </w:p>
+    <w:p>
+      <w:pPr>
+        <w:rPr>
+          <w:b/>
+        </w:rPr>
+      </w:pPr>
+    </w:p>
+    <w:p>
+      <w:pPr>
+        <w:rPr>
+          <w:b/>
+        </w:rPr>
+      </w:pPr>
+    </w:p>
+    <w:p>
+      <w:pPr>
+        <w:rPr>
+          <w:b/>
+        </w:rPr>
+      </w:pPr>
+    </w:p>
+    <w:p>
+      <w:pPr>
+        <w:rPr>
+          <w:b/>
+        </w:rPr>
+      </w:pPr>
+    </w:p>
+    <w:p>
+      <w:pPr>
+        <w:rPr>
+          <w:b/>
+        </w:rPr>
+      </w:pPr>
+      <w:r>
+        <w:rPr>
+          <w:rFonts w:hint="eastAsia"/>
+          <w:b/>
+        </w:rPr>
+        <w:t xml:space="preserve">E008 </w:t>
+      </w:r>
+      <w:proofErr w:type="spellStart"/>
+      <w:r>
+        <w:rPr>
+          <w:rFonts w:ascii="宋体" w:eastAsia="宋体" w:hAnsi="宋体" w:cs="宋体" w:hint="eastAsia"/>
+          <w:b/>
+          <w:szCs w:val="21"/>
+        </w:rPr>
+        <w:t>Flash_mob_gathering</w:t>
+      </w:r>
+      <w:proofErr w:type="spellEnd"/>
+    </w:p>
+    <w:p>
+      <w:r>
+        <w:rPr>
+          <w:noProof/>
+        </w:rPr>
+        <w:drawing>
+          <wp:inline distT="0" distB="0" distL="0" distR="0" wp14:anchorId="6BD0C796" wp14:editId="78DAC424">
+            <wp:extent cx="5274310" cy="2051685"/>
+            <wp:effectExtent l="0" t="0" r="2540" b="5715"/>
+            <wp:docPr id="9" name="图片 9"/>
+            <wp:cNvGraphicFramePr>
+              <a:graphicFrameLocks xmlns:a="http://schemas.openxmlformats.org/drawingml/2006/main" noChangeAspect="1"/>
+            </wp:cNvGraphicFramePr>
+            <a:graphic xmlns:a="http://schemas.openxmlformats.org/drawingml/2006/main">
+              <a:graphicData uri="http://schemas.openxmlformats.org/drawingml/2006/picture">
+                <pic:pic xmlns:pic="http://schemas.openxmlformats.org/drawingml/2006/picture">
+                  <pic:nvPicPr>
+                    <pic:cNvPr id="1" name=""/>
+                    <pic:cNvPicPr/>
+                  </pic:nvPicPr>
+                  <pic:blipFill>
+                    <a:blip r:embed="rId14"/>
+                    <a:stretch>
+                      <a:fillRect/>
+                    </a:stretch>
+                  </pic:blipFill>
+                  <pic:spPr>
+                    <a:xfrm>
+                      <a:off x="0" y="0"/>
+                      <a:ext cx="5274310" cy="2051685"/>
+                    </a:xfrm>
+                    <a:prstGeom prst="rect">
+                      <a:avLst/>
+                    </a:prstGeom>
+                  </pic:spPr>
+                </pic:pic>
+              </a:graphicData>
+            </a:graphic>
+          </wp:inline>
+        </w:drawing>
+      </w:r>
+    </w:p>
+    <w:p/>
+    <w:p>
+      <w:pPr>
+        <w:rPr>
+          <w:rFonts w:ascii="宋体" w:eastAsia="宋体" w:hAnsi="宋体" w:cs="宋体"/>
+          <w:b/>
+          <w:szCs w:val="21"/>
+        </w:rPr>
+      </w:pPr>
+      <w:r>
+        <w:rPr>
+          <w:rFonts w:ascii="宋体" w:eastAsia="宋体" w:hAnsi="宋体" w:cs="宋体" w:hint="eastAsia"/>
+          <w:b/>
+          <w:szCs w:val="21"/>
+        </w:rPr>
+        <w:t xml:space="preserve">E009 </w:t>
+      </w:r>
+      <w:proofErr w:type="spellStart"/>
+      <w:r>
+        <w:rPr>
+          <w:rFonts w:ascii="宋体" w:eastAsia="宋体" w:hAnsi="宋体" w:cs="宋体" w:hint="eastAsia"/>
+          <w:b/>
+          <w:szCs w:val="21"/>
+        </w:rPr>
+        <w:t>Getting_a_vehicle_unstuck</w:t>
+      </w:r>
+      <w:proofErr w:type="spellEnd"/>
+    </w:p>
+    <w:p>
+      <w:r>
+        <w:rPr>
+          <w:noProof/>
+        </w:rPr>
+        <w:drawing>
+          <wp:inline distT="0" distB="0" distL="0" distR="0" wp14:anchorId="6962E86B" wp14:editId="4E1D5B1C">
+            <wp:extent cx="5274310" cy="2005330"/>
+            <wp:effectExtent l="0" t="0" r="2540" b="0"/>
+            <wp:docPr id="10" name="图片 10"/>
+            <wp:cNvGraphicFramePr>
+              <a:graphicFrameLocks xmlns:a="http://schemas.openxmlformats.org/drawingml/2006/main" noChangeAspect="1"/>
+            </wp:cNvGraphicFramePr>
+            <a:graphic xmlns:a="http://schemas.openxmlformats.org/drawingml/2006/main">
+              <a:graphicData uri="http://schemas.openxmlformats.org/drawingml/2006/picture">
+                <pic:pic xmlns:pic="http://schemas.openxmlformats.org/drawingml/2006/picture">
+                  <pic:nvPicPr>
+                    <pic:cNvPr id="1" name=""/>
+                    <pic:cNvPicPr/>
+                  </pic:nvPicPr>
+                  <pic:blipFill>
+                    <a:blip r:embed="rId15"/>
+                    <a:stretch>
+                      <a:fillRect/>
+                    </a:stretch>
+                  </pic:blipFill>
+                  <pic:spPr>
+                    <a:xfrm>
+                      <a:off x="0" y="0"/>
+                      <a:ext cx="5274310" cy="2005330"/>
+                    </a:xfrm>
+                    <a:prstGeom prst="rect">
+                      <a:avLst/>
+                    </a:prstGeom>
+                  </pic:spPr>
+                </pic:pic>
+              </a:graphicData>
+            </a:graphic>
+          </wp:inline>
+        </w:drawing>
+      </w:r>
+    </w:p>
+    <w:p/>
+    <w:p>
+      <w:pPr>
+        <w:rPr>
+          <w:rFonts w:ascii="宋体" w:eastAsia="宋体" w:hAnsi="宋体" w:cs="宋体"/>
+          <w:b/>
+          <w:szCs w:val="21"/>
+        </w:rPr>
+      </w:pPr>
+      <w:r>
+        <w:rPr>
+          <w:rFonts w:ascii="宋体" w:eastAsia="宋体" w:hAnsi="宋体" w:cs="宋体" w:hint="eastAsia"/>
+          <w:b/>
+          <w:szCs w:val="21"/>
+        </w:rPr>
+        <w:t xml:space="preserve">E010 </w:t>
+      </w:r>
+      <w:proofErr w:type="spellStart"/>
+      <w:r>
+        <w:rPr>
+          <w:rFonts w:ascii="宋体" w:eastAsia="宋体" w:hAnsi="宋体" w:cs="宋体" w:hint="eastAsia"/>
+          <w:b/>
+          <w:szCs w:val="21"/>
+        </w:rPr>
+        <w:t>Grooming_an_animal</w:t>
+      </w:r>
+      <w:proofErr w:type="spellEnd"/>
+    </w:p>
+    <w:p>
+      <w:pPr>
+        <w:rPr>
+          <w:b/>
+        </w:rPr>
+      </w:pPr>
+      <w:r>
+        <w:rPr>
+          <w:noProof/>
+        </w:rPr>
+        <w:lastRenderedPageBreak/>
+        <w:drawing>
+          <wp:inline distT="0" distB="0" distL="0" distR="0" wp14:anchorId="54DC14E3" wp14:editId="6F05227F">
+            <wp:extent cx="5274310" cy="2009140"/>
+            <wp:effectExtent l="0" t="0" r="2540" b="0"/>
+            <wp:docPr id="11" name="图片 11"/>
+            <wp:cNvGraphicFramePr>
+              <a:graphicFrameLocks xmlns:a="http://schemas.openxmlformats.org/drawingml/2006/main" noChangeAspect="1"/>
+            </wp:cNvGraphicFramePr>
+            <a:graphic xmlns:a="http://schemas.openxmlformats.org/drawingml/2006/main">
+              <a:graphicData uri="http://schemas.openxmlformats.org/drawingml/2006/picture">
+                <pic:pic xmlns:pic="http://schemas.openxmlformats.org/drawingml/2006/picture">
+                  <pic:nvPicPr>
+                    <pic:cNvPr id="1" name=""/>
+                    <pic:cNvPicPr/>
+                  </pic:nvPicPr>
+                  <pic:blipFill>
+                    <a:blip r:embed="rId16"/>
+                    <a:stretch>
+                      <a:fillRect/>
+                    </a:stretch>
+                  </pic:blipFill>
+                  <pic:spPr>
+                    <a:xfrm>
+                      <a:off x="0" y="0"/>
+                      <a:ext cx="5274310" cy="2009140"/>
+                    </a:xfrm>
+                    <a:prstGeom prst="rect">
+                      <a:avLst/>
+                    </a:prstGeom>
+                  </pic:spPr>
+                </pic:pic>
+              </a:graphicData>
+            </a:graphic>
+          </wp:inline>
+        </w:drawing>
+      </w:r>
+    </w:p>
+    <w:p>
+      <w:pPr>
+        <w:rPr>
+          <w:b/>
+        </w:rPr>
+      </w:pPr>
+    </w:p>
+    <w:p>
+      <w:pPr>
+        <w:rPr>
+          <w:rFonts w:ascii="宋体" w:eastAsia="宋体" w:hAnsi="宋体" w:cs="宋体"/>
+          <w:b/>
+          <w:szCs w:val="21"/>
+        </w:rPr>
+      </w:pPr>
+      <w:r>
+        <w:rPr>
+          <w:rFonts w:ascii="宋体" w:eastAsia="宋体" w:hAnsi="宋体" w:cs="宋体" w:hint="eastAsia"/>
+          <w:b/>
+          <w:szCs w:val="21"/>
+        </w:rPr>
+        <w:t xml:space="preserve">E011 </w:t>
+      </w:r>
+      <w:proofErr w:type="spellStart"/>
+      <w:r>
+        <w:rPr>
+          <w:rFonts w:ascii="宋体" w:eastAsia="宋体" w:hAnsi="宋体" w:cs="宋体" w:hint="eastAsia"/>
+          <w:b/>
+          <w:szCs w:val="21"/>
+        </w:rPr>
+        <w:t>Making_a_sandwich</w:t>
+      </w:r>
+      <w:proofErr w:type="spellEnd"/>
+    </w:p>
+    <w:p>
+      <w:pPr>
+        <w:rPr>
+          <w:b/>
+        </w:rPr>
+      </w:pPr>
+      <w:r>
+        <w:rPr>
+          <w:noProof/>
+        </w:rPr>
+        <w:drawing>
+          <wp:inline distT="0" distB="0" distL="0" distR="0" wp14:anchorId="2ED8F6FB" wp14:editId="041A8F1A">
+            <wp:extent cx="5274310" cy="2002155"/>
+            <wp:effectExtent l="0" t="0" r="2540" b="0"/>
+            <wp:docPr id="12" name="图片 12"/>
+            <wp:cNvGraphicFramePr>
+              <a:graphicFrameLocks xmlns:a="http://schemas.openxmlformats.org/drawingml/2006/main" noChangeAspect="1"/>
+            </wp:cNvGraphicFramePr>
+            <a:graphic xmlns:a="http://schemas.openxmlformats.org/drawingml/2006/main">
+              <a:graphicData uri="http://schemas.openxmlformats.org/drawingml/2006/picture">
+                <pic:pic xmlns:pic="http://schemas.openxmlformats.org/drawingml/2006/picture">
+                  <pic:nvPicPr>
+                    <pic:cNvPr id="1" name=""/>
+                    <pic:cNvPicPr/>
+                  </pic:nvPicPr>
+                  <pic:blipFill>
+                    <a:blip r:embed="rId17"/>
+                    <a:stretch>
+                      <a:fillRect/>
+                    </a:stretch>
+                  </pic:blipFill>
+                  <pic:spPr>
+                    <a:xfrm>
+                      <a:off x="0" y="0"/>
+                      <a:ext cx="5274310" cy="2002155"/>
+                    </a:xfrm>
+                    <a:prstGeom prst="rect">
+                      <a:avLst/>
+                    </a:prstGeom>
+                  </pic:spPr>
+                </pic:pic>
+              </a:graphicData>
+            </a:graphic>
+          </wp:inline>
+        </w:drawing>
+      </w:r>
+    </w:p>
+    <w:p>
+      <w:pPr>
+        <w:rPr>
+          <w:b/>
+        </w:rPr>
+      </w:pPr>
+    </w:p>
+    <w:p>
+      <w:pPr>
+        <w:rPr>
+          <w:b/>
+        </w:rPr>
+      </w:pPr>
+      <w:r>
+        <w:rPr>
+          <w:b/>
+        </w:rPr>
+        <w:t xml:space="preserve">E012 </w:t>
+      </w:r>
+      <w:proofErr w:type="spellStart"/>
+      <w:r>
+        <w:rPr>
+          <w:b/>
+        </w:rPr>
+        <w:t>Parada</w:t>
+      </w:r>
+      <w:proofErr w:type="spellEnd"/>
+    </w:p>
+    <w:p>
+      <w:pPr>
+        <w:rPr>
+          <w:b/>
+        </w:rPr>
+      </w:pPr>
+      <w:r>
+        <w:rPr>
+          <w:noProof/>
+        </w:rPr>
+        <w:drawing>
+          <wp:inline distT="0" distB="0" distL="0" distR="0" wp14:anchorId="41777860" wp14:editId="5B943C64">
+            <wp:extent cx="5274310" cy="1962150"/>
+            <wp:effectExtent l="0" t="0" r="2540" b="0"/>
+            <wp:docPr id="15" name="图片 15"/>
+            <wp:cNvGraphicFramePr>
+              <a:graphicFrameLocks xmlns:a="http://schemas.openxmlformats.org/drawingml/2006/main" noChangeAspect="1"/>
+            </wp:cNvGraphicFramePr>
+            <a:graphic xmlns:a="http://schemas.openxmlformats.org/drawingml/2006/main">
+              <a:graphicData uri="http://schemas.openxmlformats.org/drawingml/2006/picture">
+                <pic:pic xmlns:pic="http://schemas.openxmlformats.org/drawingml/2006/picture">
+                  <pic:nvPicPr>
+                    <pic:cNvPr id="1" name=""/>
+                    <pic:cNvPicPr/>
+                  </pic:nvPicPr>
+                  <pic:blipFill>
+                    <a:blip r:embed="rId18"/>
+                    <a:stretch>
+                      <a:fillRect/>
+                    </a:stretch>
+                  </pic:blipFill>
+                  <pic:spPr>
+                    <a:xfrm>
+                      <a:off x="0" y="0"/>
+                      <a:ext cx="5274310" cy="1962150"/>
+                    </a:xfrm>
+                    <a:prstGeom prst="rect">
+                      <a:avLst/>
+                    </a:prstGeom>
+                  </pic:spPr>
+                </pic:pic>
+              </a:graphicData>
+            </a:graphic>
+          </wp:inline>
+        </w:drawing>
+      </w:r>
+    </w:p>
+    <w:p>
+      <w:pPr>
+        <w:rPr>
+          <w:b/>
+        </w:rPr>
+      </w:pPr>
+    </w:p>
+    <w:p>
+      <w:pPr>
+        <w:rPr>
+          <w:rFonts w:hint="eastAsia"/>
+          <w:b/>
+        </w:rPr>
+      </w:pPr>
+      <w:r>
+        <w:rPr>
+          <w:rFonts w:hint="eastAsia"/>
+          <w:b/>
+        </w:rPr>
+        <w:t>E013 Parkour</w:t>
+      </w:r>
+    </w:p>
+    <w:p>
+      <w:pPr>
+        <w:rPr>
+          <w:b/>
+        </w:rPr>
+      </w:pPr>
+      <w:r>
+        <w:rPr>
+          <w:noProof/>
+        </w:rPr>
+        <w:lastRenderedPageBreak/>
+        <w:drawing>
+          <wp:inline distT="0" distB="0" distL="0" distR="0" wp14:anchorId="2B2CBAAA" wp14:editId="15D273E7">
+            <wp:extent cx="5274310" cy="2026285"/>
+            <wp:effectExtent l="0" t="0" r="2540" b="0"/>
+            <wp:docPr id="14" name="图片 14"/>
+            <wp:cNvGraphicFramePr>
+              <a:graphicFrameLocks xmlns:a="http://schemas.openxmlformats.org/drawingml/2006/main" noChangeAspect="1"/>
+            </wp:cNvGraphicFramePr>
+            <a:graphic xmlns:a="http://schemas.openxmlformats.org/drawingml/2006/main">
+              <a:graphicData uri="http://schemas.openxmlformats.org/drawingml/2006/picture">
+                <pic:pic xmlns:pic="http://schemas.openxmlformats.org/drawingml/2006/picture">
+                  <pic:nvPicPr>
+                    <pic:cNvPr id="1" name=""/>
+                    <pic:cNvPicPr/>
+                  </pic:nvPicPr>
+                  <pic:blipFill>
+                    <a:blip r:embed="rId19"/>
+                    <a:stretch>
+                      <a:fillRect/>
+                    </a:stretch>
+                  </pic:blipFill>
+                  <pic:spPr>
+                    <a:xfrm>
+                      <a:off x="0" y="0"/>
+                      <a:ext cx="5274310" cy="2026285"/>
+                    </a:xfrm>
+                    <a:prstGeom prst="rect">
+                      <a:avLst/>
+                    </a:prstGeom>
+                  </pic:spPr>
+                </pic:pic>
+              </a:graphicData>
+            </a:graphic>
+          </wp:inline>
+        </w:drawing>
+      </w:r>
+    </w:p>
+    <w:p>
+      <w:pPr>
+        <w:rPr>
+          <w:b/>
+        </w:rPr>
+      </w:pPr>
+    </w:p>
+    <w:p>
+      <w:pPr>
+        <w:rPr>
+          <w:rFonts w:ascii="宋体" w:eastAsia="宋体" w:hAnsi="宋体" w:cs="宋体"/>
+          <w:b/>
+          <w:szCs w:val="21"/>
+        </w:rPr>
+      </w:pPr>
+      <w:r>
+        <w:rPr>
+          <w:rFonts w:hint="eastAsia"/>
+          <w:b/>
+        </w:rPr>
+        <w:t>E014</w:t>
+      </w:r>
+      <w:r>
+        <w:rPr>
+          <w:b/>
+        </w:rPr>
+        <w:t xml:space="preserve"> </w:t>
+      </w:r>
+      <w:proofErr w:type="spellStart"/>
+      <w:r>
+        <w:rPr>
+          <w:rFonts w:ascii="宋体" w:eastAsia="宋体" w:hAnsi="宋体" w:cs="宋体" w:hint="eastAsia"/>
+          <w:b/>
+          <w:szCs w:val="21"/>
+        </w:rPr>
+        <w:t>Repairing_an_appliance</w:t>
+      </w:r>
+      <w:proofErr w:type="spellEnd"/>
+    </w:p>
+    <w:p>
+      <w:pPr>
+        <w:rPr>
+          <w:b/>
+        </w:rPr>
+      </w:pPr>
+      <w:r>
+        <w:rPr>
+          <w:noProof/>
+        </w:rPr>
+        <w:drawing>
+          <wp:inline distT="0" distB="0" distL="0" distR="0" wp14:anchorId="642A3261" wp14:editId="0B2BC72B">
+            <wp:extent cx="5274310" cy="2087245"/>
+            <wp:effectExtent l="0" t="0" r="2540" b="8255"/>
+            <wp:docPr id="16" name="图片 16"/>
+            <wp:cNvGraphicFramePr>
+              <a:graphicFrameLocks xmlns:a="http://schemas.openxmlformats.org/drawingml/2006/main" noChangeAspect="1"/>
+            </wp:cNvGraphicFramePr>
+            <a:graphic xmlns:a="http://schemas.openxmlformats.org/drawingml/2006/main">
+              <a:graphicData uri="http://schemas.openxmlformats.org/drawingml/2006/picture">
+                <pic:pic xmlns:pic="http://schemas.openxmlformats.org/drawingml/2006/picture">
+                  <pic:nvPicPr>
+                    <pic:cNvPr id="1" name=""/>
+                    <pic:cNvPicPr/>
+                  </pic:nvPicPr>
+                  <pic:blipFill>
+                    <a:blip r:embed="rId20"/>
+                    <a:stretch>
+                      <a:fillRect/>
+                    </a:stretch>
+                  </pic:blipFill>
+                  <pic:spPr>
+                    <a:xfrm>
+                      <a:off x="0" y="0"/>
+                      <a:ext cx="5274310" cy="2087245"/>
+                    </a:xfrm>
+                    <a:prstGeom prst="rect">
+                      <a:avLst/>
+                    </a:prstGeom>
+                  </pic:spPr>
+                </pic:pic>
+              </a:graphicData>
+            </a:graphic>
+          </wp:inline>
+        </w:drawing>
+      </w:r>
+    </w:p>
+    <w:p>
+      <w:pPr>
+        <w:rPr>
+          <w:b/>
+        </w:rPr>
+      </w:pPr>
+    </w:p>
+    <w:p>
+      <w:pPr>
+        <w:rPr>
+          <w:rFonts w:ascii="宋体" w:eastAsia="宋体" w:hAnsi="宋体" w:cs="宋体"/>
+          <w:b/>
+          <w:szCs w:val="21"/>
+        </w:rPr>
+      </w:pPr>
+      <w:r>
+        <w:rPr>
+          <w:rFonts w:ascii="宋体" w:eastAsia="宋体" w:hAnsi="宋体" w:cs="宋体" w:hint="eastAsia"/>
+          <w:b/>
+          <w:szCs w:val="21"/>
+        </w:rPr>
+        <w:t xml:space="preserve">E015 </w:t>
+      </w:r>
+      <w:proofErr w:type="spellStart"/>
+      <w:r>
+        <w:rPr>
+          <w:rFonts w:ascii="宋体" w:eastAsia="宋体" w:hAnsi="宋体" w:cs="宋体" w:hint="eastAsia"/>
+          <w:b/>
+          <w:szCs w:val="21"/>
+        </w:rPr>
+        <w:t>Working_on_a_sewing_project</w:t>
+      </w:r>
+      <w:proofErr w:type="spellEnd"/>
+    </w:p>
+    <w:p>
+      <w:pPr>
+        <w:rPr>
+          <w:b/>
+        </w:rPr>
+      </w:pPr>
+      <w:r>
+        <w:rPr>
+          <w:noProof/>
+        </w:rPr>
+        <w:drawing>
+          <wp:inline distT="0" distB="0" distL="0" distR="0" wp14:anchorId="20276B41" wp14:editId="5B9496C7">
+            <wp:extent cx="5274310" cy="2099945"/>
+            <wp:effectExtent l="0" t="0" r="2540" b="0"/>
+            <wp:docPr id="17" name="图片 17"/>
+            <wp:cNvGraphicFramePr>
+              <a:graphicFrameLocks xmlns:a="http://schemas.openxmlformats.org/drawingml/2006/main" noChangeAspect="1"/>
+            </wp:cNvGraphicFramePr>
+            <a:graphic xmlns:a="http://schemas.openxmlformats.org/drawingml/2006/main">
+              <a:graphicData uri="http://schemas.openxmlformats.org/drawingml/2006/picture">
+                <pic:pic xmlns:pic="http://schemas.openxmlformats.org/drawingml/2006/picture">
+                  <pic:nvPicPr>
+                    <pic:cNvPr id="1" name=""/>
+                    <pic:cNvPicPr/>
+                  </pic:nvPicPr>
+                  <pic:blipFill>
+                    <a:blip r:embed="rId21"/>
+                    <a:stretch>
+                      <a:fillRect/>
+                    </a:stretch>
+                  </pic:blipFill>
+                  <pic:spPr>
+                    <a:xfrm>
+                      <a:off x="0" y="0"/>
+                      <a:ext cx="5274310" cy="2099945"/>
+                    </a:xfrm>
+                    <a:prstGeom prst="rect">
+                      <a:avLst/>
+                    </a:prstGeom>
+                  </pic:spPr>
+                </pic:pic>
+              </a:graphicData>
+            </a:graphic>
+          </wp:inline>
+        </w:drawing>
+      </w:r>
+    </w:p>
+    <w:p>
+      <w:pPr>
+        <w:rPr>
+          <w:b/>
+        </w:rPr>
+      </w:pPr>
+    </w:p>
+    <w:p>
+      <w:pPr>
+        <w:rPr>
+          <w:b/>
+        </w:rPr>
+      </w:pPr>
+      <w:r>
+        <w:rPr>
+          <w:b/>
+        </w:rPr>
+        <w:t xml:space="preserve">P001 </w:t>
+      </w:r>
+      <w:proofErr w:type="spellStart"/>
+      <w:r>
+        <w:rPr>
+          <w:b/>
+        </w:rPr>
+        <w:t>Assembling_shelter</w:t>
+      </w:r>
+      <w:proofErr w:type="spellEnd"/>
+    </w:p>
+    <w:p>
+      <w:pPr>
+        <w:rPr>
+          <w:b/>
+        </w:rPr>
+      </w:pPr>
+      <w:r>
+        <w:rPr>
+          <w:noProof/>
+        </w:rPr>
+        <w:lastRenderedPageBreak/>
+        <w:drawing>
+          <wp:inline distT="0" distB="0" distL="0" distR="0" wp14:anchorId="6885B475" wp14:editId="128A0D92">
+            <wp:extent cx="5274310" cy="2042795"/>
+            <wp:effectExtent l="0" t="0" r="2540" b="0"/>
+            <wp:docPr id="18" name="图片 18"/>
+            <wp:cNvGraphicFramePr>
+              <a:graphicFrameLocks xmlns:a="http://schemas.openxmlformats.org/drawingml/2006/main" noChangeAspect="1"/>
+            </wp:cNvGraphicFramePr>
+            <a:graphic xmlns:a="http://schemas.openxmlformats.org/drawingml/2006/main">
+              <a:graphicData uri="http://schemas.openxmlformats.org/drawingml/2006/picture">
+                <pic:pic xmlns:pic="http://schemas.openxmlformats.org/drawingml/2006/picture">
+                  <pic:nvPicPr>
+                    <pic:cNvPr id="1" name=""/>
+                    <pic:cNvPicPr/>
+                  </pic:nvPicPr>
+                  <pic:blipFill>
+                    <a:blip r:embed="rId22"/>
+                    <a:stretch>
+                      <a:fillRect/>
+                    </a:stretch>
+                  </pic:blipFill>
+                  <pic:spPr>
+                    <a:xfrm>
+                      <a:off x="0" y="0"/>
+                      <a:ext cx="5274310" cy="2042795"/>
+                    </a:xfrm>
+                    <a:prstGeom prst="rect">
+                      <a:avLst/>
+                    </a:prstGeom>
+                  </pic:spPr>
+                </pic:pic>
+              </a:graphicData>
+            </a:graphic>
+          </wp:inline>
+        </w:drawing>
+      </w:r>
+    </w:p>
+    <w:p>
+      <w:pPr>
+        <w:rPr>
+          <w:b/>
+        </w:rPr>
+      </w:pPr>
+    </w:p>
+    <w:p>
+      <w:pPr>
+        <w:rPr>
+          <w:rFonts w:ascii="宋体" w:eastAsia="宋体" w:hAnsi="宋体" w:cs="宋体"/>
+          <w:b/>
+          <w:szCs w:val="21"/>
+        </w:rPr>
+      </w:pPr>
+      <w:r>
+        <w:rPr>
+          <w:rFonts w:ascii="宋体" w:eastAsia="宋体" w:hAnsi="宋体" w:cs="宋体" w:hint="eastAsia"/>
+          <w:b/>
+          <w:szCs w:val="21"/>
+        </w:rPr>
+        <w:t xml:space="preserve">P002 </w:t>
+      </w:r>
+      <w:proofErr w:type="spellStart"/>
+      <w:r>
+        <w:rPr>
+          <w:rFonts w:ascii="宋体" w:eastAsia="宋体" w:hAnsi="宋体" w:cs="宋体" w:hint="eastAsia"/>
+          <w:b/>
+          <w:szCs w:val="21"/>
+        </w:rPr>
+        <w:t>batting_a_run</w:t>
+      </w:r>
+      <w:proofErr w:type="spellEnd"/>
+    </w:p>
+    <w:p>
+      <w:pPr>
+        <w:rPr>
+          <w:b/>
+        </w:rPr>
+      </w:pPr>
+      <w:r>
+        <w:rPr>
+          <w:noProof/>
+        </w:rPr>
+        <w:drawing>
+          <wp:inline distT="0" distB="0" distL="0" distR="0" wp14:anchorId="609B6DB5" wp14:editId="22E441F9">
+            <wp:extent cx="5274310" cy="2062480"/>
+            <wp:effectExtent l="0" t="0" r="2540" b="0"/>
+            <wp:docPr id="19" name="图片 19"/>
+            <wp:cNvGraphicFramePr>
+              <a:graphicFrameLocks xmlns:a="http://schemas.openxmlformats.org/drawingml/2006/main" noChangeAspect="1"/>
+            </wp:cNvGraphicFramePr>
+            <a:graphic xmlns:a="http://schemas.openxmlformats.org/drawingml/2006/main">
+              <a:graphicData uri="http://schemas.openxmlformats.org/drawingml/2006/picture">
+                <pic:pic xmlns:pic="http://schemas.openxmlformats.org/drawingml/2006/picture">
+                  <pic:nvPicPr>
+                    <pic:cNvPr id="1" name=""/>
+                    <pic:cNvPicPr/>
+                  </pic:nvPicPr>
+                  <pic:blipFill>
+                    <a:blip r:embed="rId23"/>
+                    <a:stretch>
+                      <a:fillRect/>
+                    </a:stretch>
+                  </pic:blipFill>
+                  <pic:spPr>
+                    <a:xfrm>
+                      <a:off x="0" y="0"/>
+                      <a:ext cx="5274310" cy="2062480"/>
+                    </a:xfrm>
+                    <a:prstGeom prst="rect">
+                      <a:avLst/>
+                    </a:prstGeom>
+                  </pic:spPr>
+                </pic:pic>
+              </a:graphicData>
+            </a:graphic>
+          </wp:inline>
+        </w:drawing>
+      </w:r>
+    </w:p>
+    <w:p>
+      <w:pPr>
+        <w:rPr>
+          <w:b/>
+        </w:rPr>
+      </w:pPr>
+    </w:p>
+    <w:p>
+      <w:pPr>
+        <w:rPr>
+          <w:rFonts w:hint="eastAsia"/>
+          <w:b/>
+        </w:rPr>
+      </w:pPr>
+      <w:r>
+        <w:rPr>
+          <w:rFonts w:hint="eastAsia"/>
+          <w:b/>
+        </w:rPr>
+        <w:t>P003 Making a cake</w:t>
+      </w:r>
+    </w:p>
+    <w:p>
+      <w:pPr>
+        <w:rPr>
+          <w:rFonts w:hint="eastAsia"/>
+          <w:b/>
+        </w:rPr>
+      </w:pPr>
+      <w:r>
+        <w:rPr>
+          <w:noProof/>
+        </w:rPr>
+        <w:drawing>
+          <wp:inline distT="0" distB="0" distL="0" distR="0" wp14:anchorId="03B84273" wp14:editId="60E2A204">
+            <wp:extent cx="5274310" cy="2061210"/>
+            <wp:effectExtent l="0" t="0" r="2540" b="0"/>
+            <wp:docPr id="20" name="图片 20"/>
+            <wp:cNvGraphicFramePr>
+              <a:graphicFrameLocks xmlns:a="http://schemas.openxmlformats.org/drawingml/2006/main" noChangeAspect="1"/>
+            </wp:cNvGraphicFramePr>
+            <a:graphic xmlns:a="http://schemas.openxmlformats.org/drawingml/2006/main">
+              <a:graphicData uri="http://schemas.openxmlformats.org/drawingml/2006/picture">
+                <pic:pic xmlns:pic="http://schemas.openxmlformats.org/drawingml/2006/picture">
+                  <pic:nvPicPr>
+                    <pic:cNvPr id="1" name=""/>
+                    <pic:cNvPicPr/>
+                  </pic:nvPicPr>
+                  <pic:blipFill>
+                    <a:blip r:embed="rId24"/>
+                    <a:stretch>
+                      <a:fillRect/>
+                    </a:stretch>
+                  </pic:blipFill>
+                  <pic:spPr>
+                    <a:xfrm>
+                      <a:off x="0" y="0"/>
+                      <a:ext cx="5274310" cy="2061210"/>
+                    </a:xfrm>
+                    <a:prstGeom prst="rect">
+                      <a:avLst/>
+                    </a:prstGeom>
+                  </pic:spPr>
+                </pic:pic>
+              </a:graphicData>
+            </a:graphic>
+          </wp:inline>
+        </w:drawing>
+      </w:r>
+    </w:p>
+    <w:p>
+      <w:pPr>
         <w:rPr>
           <w:b/>
           <w:sz w:val="28"/>
@@ -1200,6 +2396,9 @@
           <w:numId w:val="2"/>
         </w:numPr>
         <w:ind w:firstLineChars="0"/>
+        <w:rPr>
+          <w:b/>
+        </w:rPr>
       </w:pPr>
       <w:r>
         <w:rPr>
@@ -1217,8 +2416,292 @@
         <w:rPr>
           <w:rFonts w:hint="eastAsia"/>
         </w:rPr>
-        <w:t>的，训练过程中，目标函数单调下降。</w:t>
-      </w:r>
+        <w:t>的，训练过程中，</w:t>
+      </w:r>
+      <w:r>
+        <w:rPr>
+          <w:rFonts w:hint="eastAsia"/>
+        </w:rPr>
+        <w:t>18</w:t>
+      </w:r>
+      <w:r>
+        <w:rPr>
+          <w:rFonts w:hint="eastAsia"/>
+        </w:rPr>
+        <w:t>种动作的</w:t>
+      </w:r>
+      <w:r>
+        <w:rPr>
+          <w:rFonts w:hint="eastAsia"/>
+        </w:rPr>
+        <w:t>目标函数</w:t>
+      </w:r>
+      <w:r>
+        <w:rPr>
+          <w:rFonts w:hint="eastAsia"/>
+        </w:rPr>
+        <w:t>全部</w:t>
+      </w:r>
+      <w:r>
+        <w:rPr>
+          <w:rFonts w:hint="eastAsia"/>
+        </w:rPr>
+        <w:t>单调下降，</w:t>
+      </w:r>
+      <w:r>
+        <w:rPr>
+          <w:rFonts w:hint="eastAsia"/>
+        </w:rPr>
+        <w:t>Object</w:t>
+      </w:r>
+      <w:r>
+        <w:t xml:space="preserve"> Bank</w:t>
+      </w:r>
+      <w:r>
+        <w:t>描述</w:t>
+      </w:r>
+      <w:proofErr w:type="gramStart"/>
+      <w:r>
+        <w:t>子配合</w:t>
+      </w:r>
+      <w:proofErr w:type="gramEnd"/>
+      <w:r>
+        <w:t>optimal pooling</w:t>
+      </w:r>
+      <w:r>
+        <w:t>模型总体上是一种较好的组合：</w:t>
+      </w:r>
+      <w:r>
+        <w:rPr>
+          <w:b/>
+        </w:rPr>
+        <w:t>在</w:t>
+      </w:r>
+      <w:r>
+        <w:rPr>
+          <w:rFonts w:hint="eastAsia"/>
+          <w:b/>
+        </w:rPr>
+        <w:t>18</w:t>
+      </w:r>
+      <w:r>
+        <w:rPr>
+          <w:rFonts w:hint="eastAsia"/>
+          <w:b/>
+        </w:rPr>
+        <w:t>种动作中，测试集上仅有三种，</w:t>
+      </w:r>
+      <w:r>
+        <w:rPr>
+          <w:rFonts w:hint="eastAsia"/>
+          <w:b/>
+        </w:rPr>
+        <w:t>optimal</w:t>
+      </w:r>
+      <w:r>
+        <w:rPr>
+          <w:b/>
+        </w:rPr>
+        <w:t xml:space="preserve"> pooling</w:t>
+      </w:r>
+      <w:r>
+        <w:rPr>
+          <w:b/>
+        </w:rPr>
+        <w:t>优化导致准确率低于</w:t>
+      </w:r>
+      <w:r>
+        <w:rPr>
+          <w:b/>
+        </w:rPr>
+        <w:t>mean-pooling baseline</w:t>
+      </w:r>
+      <w:r>
+        <w:rPr>
+          <w:b/>
+        </w:rPr>
+        <w:t>，他们是：</w:t>
+      </w:r>
+      <w:r>
+        <w:rPr>
+          <w:rFonts w:hint="eastAsia"/>
+          <w:b/>
+        </w:rPr>
+        <w:t>E002</w:t>
+      </w:r>
+      <w:r>
+        <w:rPr>
+          <w:rFonts w:hint="eastAsia"/>
+          <w:b/>
+        </w:rPr>
+        <w:t>（</w:t>
+      </w:r>
+      <w:r>
+        <w:rPr>
+          <w:rFonts w:hint="eastAsia"/>
+          <w:b/>
+        </w:rPr>
+        <w:t>Feeding</w:t>
+      </w:r>
+      <w:r>
+        <w:rPr>
+          <w:b/>
+        </w:rPr>
+        <w:t xml:space="preserve"> an animal</w:t>
+      </w:r>
+      <w:r>
+        <w:rPr>
+          <w:rFonts w:hint="eastAsia"/>
+          <w:b/>
+        </w:rPr>
+        <w:t>）</w:t>
+      </w:r>
+      <w:r>
+        <w:rPr>
+          <w:rFonts w:hint="eastAsia"/>
+          <w:b/>
+        </w:rPr>
+        <w:t>,</w:t>
+      </w:r>
+      <w:r>
+        <w:rPr>
+          <w:b/>
+        </w:rPr>
+        <w:t xml:space="preserve"> </w:t>
+      </w:r>
+      <w:r>
+        <w:rPr>
+          <w:rFonts w:hint="eastAsia"/>
+          <w:b/>
+        </w:rPr>
+        <w:t>E012</w:t>
+      </w:r>
+      <w:r>
+        <w:rPr>
+          <w:b/>
+        </w:rPr>
+        <w:t xml:space="preserve">(Parade) </w:t>
+      </w:r>
+      <w:r>
+        <w:rPr>
+          <w:rFonts w:hint="eastAsia"/>
+          <w:b/>
+        </w:rPr>
+        <w:t>,</w:t>
+      </w:r>
+      <w:r>
+        <w:rPr>
+          <w:b/>
+        </w:rPr>
+        <w:t xml:space="preserve"> </w:t>
+      </w:r>
+      <w:r>
+        <w:rPr>
+          <w:rFonts w:hint="eastAsia"/>
+          <w:b/>
+        </w:rPr>
+        <w:t>P002</w:t>
+      </w:r>
+      <w:r>
+        <w:rPr>
+          <w:rFonts w:hint="eastAsia"/>
+          <w:b/>
+        </w:rPr>
+        <w:t>（</w:t>
+      </w:r>
+      <w:r>
+        <w:rPr>
+          <w:rFonts w:hint="eastAsia"/>
+          <w:b/>
+        </w:rPr>
+        <w:t>Making</w:t>
+      </w:r>
+      <w:r>
+        <w:rPr>
+          <w:b/>
+        </w:rPr>
+        <w:t xml:space="preserve"> a cake</w:t>
+      </w:r>
+      <w:r>
+        <w:rPr>
+          <w:rFonts w:hint="eastAsia"/>
+          <w:b/>
+        </w:rPr>
+        <w:t>）。</w:t>
+      </w:r>
+      <w:r>
+        <w:rPr>
+          <w:rFonts w:hint="eastAsia"/>
+          <w:b/>
+        </w:rPr>
+        <w:t>同时，也有部分动作出现：</w:t>
+      </w:r>
+      <w:r>
+        <w:rPr>
+          <w:rFonts w:hint="eastAsia"/>
+          <w:b/>
+        </w:rPr>
+        <w:t>100</w:t>
+      </w:r>
+      <w:r>
+        <w:rPr>
+          <w:rFonts w:hint="eastAsia"/>
+          <w:b/>
+        </w:rPr>
+        <w:t>迭代中，</w:t>
+      </w:r>
+      <w:r>
+        <w:rPr>
+          <w:rFonts w:hint="eastAsia"/>
+          <w:b/>
+        </w:rPr>
+        <w:t>AP</w:t>
+      </w:r>
+      <w:r>
+        <w:rPr>
+          <w:rFonts w:hint="eastAsia"/>
+          <w:b/>
+        </w:rPr>
+        <w:t>逐渐降低的情况（但仍然高于</w:t>
+      </w:r>
+      <w:r>
+        <w:rPr>
+          <w:rFonts w:hint="eastAsia"/>
+          <w:b/>
+        </w:rPr>
+        <w:t>baseline</w:t>
+      </w:r>
+      <w:r>
+        <w:rPr>
+          <w:rFonts w:hint="eastAsia"/>
+          <w:b/>
+        </w:rPr>
+        <w:t>）。</w:t>
+      </w:r>
+      <w:r>
+        <w:rPr>
+          <w:rFonts w:hint="eastAsia"/>
+          <w:b/>
+        </w:rPr>
+        <w:t>考虑观察一下原始的视</w:t>
+      </w:r>
+      <w:r>
+        <w:rPr>
+          <w:rFonts w:hint="eastAsia"/>
+          <w:b/>
+        </w:rPr>
+        <w:lastRenderedPageBreak/>
+        <w:t>频，看一下可能是什么原因导致的？</w:t>
+      </w:r>
+    </w:p>
+    <w:p>
+      <w:pPr>
+        <w:pStyle w:val="a3"/>
+        <w:ind w:left="360" w:firstLineChars="0" w:firstLine="0"/>
+        <w:rPr>
+          <w:rFonts w:hint="eastAsia"/>
+        </w:rPr>
+      </w:pPr>
     </w:p>
     <w:p>
       <w:pPr>
@@ -1228,169 +2711,197 @@
           <w:numId w:val="2"/>
         </w:numPr>
         <w:ind w:firstLineChars="0"/>
-      </w:pPr>
-      <w:r>
-        <w:t>测试集上可能存在</w:t>
+        <w:rPr>
+          <w:rFonts w:hint="eastAsia"/>
+          <w:b/>
+        </w:rPr>
+      </w:pPr>
+      <w:r>
+        <w:rPr>
+          <w:b/>
+        </w:rPr>
+        <w:t>样本数量和</w:t>
+      </w:r>
+      <w:r>
+        <w:rPr>
+          <w:b/>
+        </w:rPr>
+        <w:t>feature</w:t>
+      </w:r>
+      <w:r>
+        <w:rPr>
+          <w:b/>
+        </w:rPr>
+        <w:t>维度</w:t>
+      </w:r>
+      <w:r>
+        <w:rPr>
+          <w:b/>
+        </w:rPr>
+        <w:t>（虽然目前已经精简到</w:t>
+      </w:r>
+      <w:r>
+        <w:rPr>
+          <w:b/>
+        </w:rPr>
+        <w:t>20</w:t>
+      </w:r>
+      <w:r>
+        <w:rPr>
+          <w:b/>
+        </w:rPr>
+        <w:t>个随机的</w:t>
+      </w:r>
+      <w:r>
+        <w:rPr>
+          <w:b/>
+        </w:rPr>
+        <w:t>concept</w:t>
+      </w:r>
+      <w:r>
+        <w:rPr>
+          <w:b/>
+        </w:rPr>
+        <w:t>）</w:t>
+      </w:r>
+      <w:r>
+        <w:rPr>
+          <w:b/>
+        </w:rPr>
+        <w:t>太大</w:t>
+      </w:r>
+      <w:r>
+        <w:t>，优化问题本身较为复杂，训练时间长（每一轮迭代需要</w:t>
+      </w:r>
+      <w:r>
+        <w:t>2</w:t>
+      </w:r>
+      <w:r>
+        <w:t>个小时左右）</w:t>
+      </w:r>
+      <w:r>
+        <w:t>，正在考虑优化代码，换用别的</w:t>
+      </w:r>
+      <w:proofErr w:type="gramStart"/>
+      <w:r>
+        <w:t>凸</w:t>
+      </w:r>
+      <w:proofErr w:type="gramEnd"/>
+      <w:r>
+        <w:t>优化工具箱，如</w:t>
+      </w:r>
+      <w:r>
+        <w:rPr>
+          <w:rFonts w:hint="eastAsia"/>
+        </w:rPr>
+        <w:t>CVX</w:t>
+      </w:r>
+      <w:r>
+        <w:rPr>
+          <w:rFonts w:hint="eastAsia"/>
+        </w:rPr>
+        <w:t>。</w:t>
+      </w:r>
+      <w:r>
+        <w:rPr>
+          <w:rFonts w:hint="eastAsia"/>
+        </w:rPr>
+        <w:t>（</w:t>
+      </w:r>
+      <w:r>
+        <w:rPr>
+          <w:rFonts w:hint="eastAsia"/>
+          <w:b/>
+        </w:rPr>
+        <w:t>此问题在最新版</w:t>
+      </w:r>
+      <w:r>
+        <w:rPr>
+          <w:rFonts w:hint="eastAsia"/>
+          <w:b/>
+        </w:rPr>
+        <w:t>R2014b</w:t>
+      </w:r>
+      <w:r>
+        <w:rPr>
+          <w:b/>
+        </w:rPr>
+        <w:t>的</w:t>
       </w:r>
       <w:proofErr w:type="spellStart"/>
       <w:r>
-        <w:t>overfitting</w:t>
+        <w:rPr>
+          <w:rFonts w:hint="eastAsia"/>
+          <w:b/>
+        </w:rPr>
+        <w:t>Matlab</w:t>
       </w:r>
       <w:proofErr w:type="spellEnd"/>
       <w:r>
-        <w:t>的问题，</w:t>
-      </w:r>
-      <w:r>
-        <w:rPr>
-          <w:b/>
-        </w:rPr>
-        <w:t>在</w:t>
-      </w:r>
-      <w:r>
-        <w:rPr>
-          <w:rFonts w:hint="eastAsia"/>
-          <w:b/>
-        </w:rPr>
-        <w:t>E001,E002</w:t>
-      </w:r>
-      <w:r>
-        <w:rPr>
-          <w:rFonts w:hint="eastAsia"/>
-          <w:b/>
-        </w:rPr>
-        <w:t>两种动作上都出现，第二次迭代</w:t>
-      </w:r>
-      <w:r>
-        <w:rPr>
-          <w:rFonts w:hint="eastAsia"/>
-          <w:b/>
-        </w:rPr>
-        <w:t>AP</w:t>
-      </w:r>
-      <w:r>
-        <w:rPr>
-          <w:rFonts w:hint="eastAsia"/>
-          <w:b/>
-        </w:rPr>
-        <w:t>到达最大，之后</w:t>
-      </w:r>
-      <w:r>
-        <w:rPr>
-          <w:rFonts w:hint="eastAsia"/>
-          <w:b/>
-        </w:rPr>
-        <w:t>AP</w:t>
-      </w:r>
-      <w:r>
-        <w:rPr>
-          <w:rFonts w:hint="eastAsia"/>
-          <w:b/>
-        </w:rPr>
-        <w:t>反而随着迭代次数逐渐降低的</w:t>
-      </w:r>
-      <w:r>
-        <w:rPr>
-          <w:rFonts w:hint="eastAsia"/>
-          <w:b/>
-        </w:rPr>
-        <w:t>情况</w:t>
-      </w:r>
-    </w:p>
-    <w:p>
-      <w:pPr>
-        <w:pStyle w:val="a3"/>
-        <w:numPr>
-          <w:ilvl w:val="0"/>
-          <w:numId w:val="2"/>
-        </w:numPr>
-        <w:ind w:firstLineChars="0"/>
-      </w:pPr>
-      <w:r>
-        <w:rPr>
-          <w:b/>
-        </w:rPr>
-        <w:t>样本数量和</w:t>
-      </w:r>
-      <w:r>
-        <w:rPr>
-          <w:b/>
-        </w:rPr>
-        <w:t>feature</w:t>
-      </w:r>
-      <w:r>
-        <w:rPr>
-          <w:b/>
-        </w:rPr>
-        <w:t>维度</w:t>
-      </w:r>
-      <w:r>
-        <w:rPr>
-          <w:b/>
-        </w:rPr>
-        <w:t>（虽然目前已经精简到</w:t>
-      </w:r>
-      <w:r>
-        <w:rPr>
-          <w:b/>
-        </w:rPr>
-        <w:t>20</w:t>
-      </w:r>
-      <w:r>
-        <w:rPr>
-          <w:b/>
-        </w:rPr>
-        <w:t>个随机的</w:t>
-      </w:r>
-      <w:r>
-        <w:rPr>
+        <w:rPr>
+          <w:rFonts w:hint="eastAsia"/>
+          <w:b/>
+        </w:rPr>
+        <w:t>上已经很大程度上解决，目前迭代</w:t>
+      </w:r>
+      <w:r>
+        <w:rPr>
+          <w:rFonts w:hint="eastAsia"/>
+          <w:b/>
+        </w:rPr>
+        <w:t>100</w:t>
+      </w:r>
+      <w:r>
+        <w:rPr>
+          <w:rFonts w:hint="eastAsia"/>
+          <w:b/>
+        </w:rPr>
+        <w:t>轮，总共训练时间约为</w:t>
+      </w:r>
+      <w:r>
+        <w:rPr>
+          <w:rFonts w:hint="eastAsia"/>
+          <w:b/>
+        </w:rPr>
+        <w:t>1</w:t>
+      </w:r>
+      <w:r>
+        <w:rPr>
+          <w:rFonts w:hint="eastAsia"/>
+          <w:b/>
+        </w:rPr>
+        <w:t>天左右</w:t>
+      </w:r>
+      <w:r>
+        <w:rPr>
+          <w:rFonts w:hint="eastAsia"/>
+          <w:b/>
+        </w:rPr>
+        <w:t>，固可考虑增加部分</w:t>
+      </w:r>
+      <w:r>
+        <w:rPr>
+          <w:rFonts w:hint="eastAsia"/>
           <w:b/>
         </w:rPr>
         <w:t>concept</w:t>
       </w:r>
       <w:r>
         <w:rPr>
+          <w:rFonts w:hint="eastAsia"/>
+          <w:b/>
+        </w:rPr>
+        <w:t>进行深入测试</w:t>
+      </w:r>
+      <w:r>
+        <w:rPr>
+          <w:rFonts w:hint="eastAsia"/>
           <w:b/>
         </w:rPr>
         <w:t>）</w:t>
       </w:r>
-      <w:r>
-        <w:rPr>
-          <w:b/>
-        </w:rPr>
-        <w:t>太大</w:t>
-      </w:r>
-      <w:r>
-        <w:t>，优化问题本身较为复杂，训练时间长（每一轮迭代需要</w:t>
-      </w:r>
-      <w:r>
-        <w:t>2</w:t>
-      </w:r>
-      <w:r>
-        <w:t>个小时左右）</w:t>
-      </w:r>
-      <w:r>
-        <w:t>，正在考虑优化代码，换用别的</w:t>
-      </w:r>
-      <w:proofErr w:type="gramStart"/>
-      <w:r>
-        <w:t>凸</w:t>
-      </w:r>
-      <w:proofErr w:type="gramEnd"/>
-      <w:r>
-        <w:t>优化工具箱，如</w:t>
-      </w:r>
-      <w:r>
-        <w:rPr>
-          <w:rFonts w:hint="eastAsia"/>
-        </w:rPr>
-        <w:t>CVX</w:t>
-      </w:r>
-      <w:r>
-        <w:rPr>
-          <w:rFonts w:hint="eastAsia"/>
-        </w:rPr>
-        <w:t>。</w:t>
-      </w:r>
+      <w:bookmarkStart w:id="0" w:name="_GoBack"/>
+      <w:bookmarkEnd w:id="0"/>
     </w:p>
     <w:p/>
     <w:sectPr>
@@ -1405,7 +2916,7 @@
 
 <file path=word/numbering.xml><?xml version="1.0" encoding="utf-8"?>
 <w:numbering xmlns:wpc="http://schemas.microsoft.com/office/word/2010/wordprocessingCanvas" xmlns:mc="http://schemas.openxmlformats.org/markup-compatibility/2006" xmlns:o="urn:schemas-microsoft-com:office:office" xmlns:r="http://schemas.openxmlformats.org/officeDocument/2006/relationships" xmlns:m="http://schemas.openxmlformats.org/officeDocument/2006/math" xmlns:v="urn:schemas-microsoft-com:vml" xmlns:wp14="http://schemas.microsoft.com/office/word/2010/wordprocessingDrawing" xmlns:wp="http://schemas.openxmlformats.org/drawingml/2006/wordprocessingDrawing" xmlns:w10="urn:schemas-microsoft-com:office:word" xmlns:w="http://schemas.openxmlformats.org/wordprocessingml/2006/main" xmlns:w14="http://schemas.microsoft.com/office/word/2010/wordml" xmlns:w15="http://schemas.microsoft.com/office/word/2012/wordml" xmlns:wpg="http://schemas.microsoft.com/office/word/2010/wordprocessingGroup" xmlns:wpi="http://schemas.microsoft.com/office/word/2010/wordprocessingInk" xmlns:wne="http://schemas.microsoft.com/office/word/2006/wordml" xmlns:wps="http://schemas.microsoft.com/office/word/2010/wordprocessingShape" mc:Ignorable="w14 w15 wp14">
-  <w:abstractNum w:abstractNumId="0">
+  <w:abstractNum w:abstractNumId="0" w15:restartNumberingAfterBreak="0">
     <w:nsid w:val="363D6E9F"/>
     <w:multiLevelType w:val="hybridMultilevel"/>
     <w:tmpl w:val="58BECEB2"/>
@@ -1494,7 +3005,7 @@
       </w:pPr>
     </w:lvl>
   </w:abstractNum>
-  <w:abstractNum w:abstractNumId="1">
+  <w:abstractNum w:abstractNumId="1" w15:restartNumberingAfterBreak="0">
     <w:nsid w:val="46BE3255"/>
     <w:multiLevelType w:val="hybridMultilevel"/>
     <w:tmpl w:val="2F789940"/>

</xml_diff>